<commit_message>
Added path of files to be generated too
</commit_message>
<xml_diff>
--- a/Employee-Management-System/EmployeeList.docx
+++ b/Employee-Management-System/EmployeeList.docx
@@ -197,6 +197,238 @@
           </w:p>
         </w:tc>
       </w:tr>
+      <w:tr>
+        <w:tc>
+          <w:p>
+            <w:r>
+              <w:t>4</w:t>
+            </w:r>
+          </w:p>
+        </w:tc>
+        <w:tc>
+          <w:p>
+            <w:r>
+              <w:t>SRIKHAR EDARA</w:t>
+            </w:r>
+          </w:p>
+        </w:tc>
+        <w:tc>
+          <w:p>
+            <w:r>
+              <w:t>eone</w:t>
+            </w:r>
+          </w:p>
+        </w:tc>
+        <w:tc>
+          <w:p>
+            <w:r>
+              <w:t>2022-05-23</w:t>
+            </w:r>
+          </w:p>
+        </w:tc>
+        <w:tc>
+          <w:p>
+            <w:r>
+              <w:t>MALE</w:t>
+            </w:r>
+          </w:p>
+        </w:tc>
+        <w:tc>
+          <w:p>
+            <w:r>
+              <w:t>1996-06-14</w:t>
+            </w:r>
+          </w:p>
+        </w:tc>
+        <w:tc>
+          <w:p>
+            <w:r>
+              <w:t>EMPLOYEE</w:t>
+            </w:r>
+          </w:p>
+        </w:tc>
+        <w:tc>
+          <w:p>
+            <w:r>
+              <w:t>ENGINEER -- DELHI</w:t>
+            </w:r>
+          </w:p>
+        </w:tc>
+      </w:tr>
+      <w:tr>
+        <w:tc>
+          <w:p>
+            <w:r>
+              <w:t>5</w:t>
+            </w:r>
+          </w:p>
+        </w:tc>
+        <w:tc>
+          <w:p>
+            <w:r>
+              <w:t>ABHISHEK NIM</w:t>
+            </w:r>
+          </w:p>
+        </w:tc>
+        <w:tc>
+          <w:p>
+            <w:r>
+              <w:t>etwo</w:t>
+            </w:r>
+          </w:p>
+        </w:tc>
+        <w:tc>
+          <w:p>
+            <w:r>
+              <w:t>2022-05-04</w:t>
+            </w:r>
+          </w:p>
+        </w:tc>
+        <w:tc>
+          <w:p>
+            <w:r>
+              <w:t>MALE</w:t>
+            </w:r>
+          </w:p>
+        </w:tc>
+        <w:tc>
+          <w:p>
+            <w:r>
+              <w:t>1997-11-29</w:t>
+            </w:r>
+          </w:p>
+        </w:tc>
+        <w:tc>
+          <w:p>
+            <w:r>
+              <w:t>EMPLOYEE</w:t>
+            </w:r>
+          </w:p>
+        </w:tc>
+        <w:tc>
+          <w:p>
+            <w:r>
+              <w:t>IDEA PARK -- BANGALORE</w:t>
+            </w:r>
+          </w:p>
+        </w:tc>
+      </w:tr>
+      <w:tr>
+        <w:tc>
+          <w:p>
+            <w:r>
+              <w:t>6</w:t>
+            </w:r>
+          </w:p>
+        </w:tc>
+        <w:tc>
+          <w:p>
+            <w:r>
+              <w:t>YASHVI MANIAR</w:t>
+            </w:r>
+          </w:p>
+        </w:tc>
+        <w:tc>
+          <w:p>
+            <w:r>
+              <w:t>ykm</w:t>
+            </w:r>
+          </w:p>
+        </w:tc>
+        <w:tc>
+          <w:p>
+            <w:r>
+              <w:t>2022-05-25</w:t>
+            </w:r>
+          </w:p>
+        </w:tc>
+        <w:tc>
+          <w:p>
+            <w:r>
+              <w:t>FEMALE</w:t>
+            </w:r>
+          </w:p>
+        </w:tc>
+        <w:tc>
+          <w:p>
+            <w:r>
+              <w:t>2001-06-06</w:t>
+            </w:r>
+          </w:p>
+        </w:tc>
+        <w:tc>
+          <w:p>
+            <w:r>
+              <w:t>EMPLOYEE</w:t>
+            </w:r>
+          </w:p>
+        </w:tc>
+        <w:tc>
+          <w:p>
+            <w:r>
+              <w:t>IDEA PARK -- BANGALORE</w:t>
+            </w:r>
+          </w:p>
+        </w:tc>
+      </w:tr>
+      <w:tr>
+        <w:tc>
+          <w:p>
+            <w:r>
+              <w:t>7</w:t>
+            </w:r>
+          </w:p>
+        </w:tc>
+        <w:tc>
+          <w:p>
+            <w:r>
+              <w:t>SOHAM SHARMA</w:t>
+            </w:r>
+          </w:p>
+        </w:tc>
+        <w:tc>
+          <w:p>
+            <w:r>
+              <w:t>ss</w:t>
+            </w:r>
+          </w:p>
+        </w:tc>
+        <w:tc>
+          <w:p>
+            <w:r>
+              <w:t>2022-05-11</w:t>
+            </w:r>
+          </w:p>
+        </w:tc>
+        <w:tc>
+          <w:p>
+            <w:r>
+              <w:t>MALE</w:t>
+            </w:r>
+          </w:p>
+        </w:tc>
+        <w:tc>
+          <w:p>
+            <w:r>
+              <w:t>1999-02-08</w:t>
+            </w:r>
+          </w:p>
+        </w:tc>
+        <w:tc>
+          <w:p>
+            <w:r>
+              <w:t>EMPLOYEE</w:t>
+            </w:r>
+          </w:p>
+        </w:tc>
+        <w:tc>
+          <w:p>
+            <w:r>
+              <w:t>ENGINEER -- DELHI</w:t>
+            </w:r>
+          </w:p>
+        </w:tc>
+      </w:tr>
     </w:tbl>
   </w:body>
 </w:document>

</xml_diff>